<commit_message>
sujet et code vide
</commit_message>
<xml_diff>
--- a/Sujet.docx
+++ b/Sujet.docx
@@ -22,9 +22,925 @@
     </w:p>
     <w:p/>
     <w:p>
+      <w:r>
+        <w:t>Dans ce rush, vous allez apprendre à utiliser la technologie webGL, qui permet d’utiliser la 3D dans un navigateur.</w:t>
+      </w:r>
+    </w:p>
+    <w:p>
+      <w:r>
+        <w:t>Vous aurez besoin d’un navigateur récent (Chrome ou Firefox) et d’un éditeur de texte (notepad++)</w:t>
+      </w:r>
+    </w:p>
+    <w:p/>
+    <w:p>
+      <w:pPr>
+        <w:pStyle w:val="Titre1"/>
+        <w:numPr>
+          <w:ilvl w:val="0"/>
+          <w:numId w:val="1"/>
+        </w:numPr>
+      </w:pPr>
+      <w:r>
+        <w:t xml:space="preserve">La base du </w:t>
+      </w:r>
+      <w:r>
+        <w:t>projet.</w:t>
+      </w:r>
+    </w:p>
+    <w:p/>
+    <w:p>
+      <w:r>
+        <w:t>Durant ce rush, vous partirez d’une base contenant déjà des fonctions utiles. Vous pourrez ainsi vous concentrer sur votre sujet sans devoir maitriser les parties annexes (shaders, …</w:t>
+      </w:r>
+      <w:r>
+        <w:t>)</w:t>
+      </w:r>
+    </w:p>
+    <w:p>
+      <w:r>
+        <w:t>Vous pouvez ouvrir le fichier index.html avec votre</w:t>
+      </w:r>
+      <w:r>
+        <w:t xml:space="preserve"> navigateur et voir en temps réel les modifications que vous ferez. Il suffira d’actualiser la page.</w:t>
+      </w:r>
+    </w:p>
+    <w:p>
+      <w:r>
+        <w:t xml:space="preserve">Ouvrer le fichier avec notepad++. Dans le code du fichier, chercher les fonctions </w:t>
+      </w:r>
+      <w:r>
+        <w:rPr>
+          <w:i/>
+        </w:rPr>
+        <w:t>webGLStart</w:t>
+      </w:r>
+      <w:r>
+        <w:t xml:space="preserve"> et </w:t>
+      </w:r>
+      <w:r>
+        <w:rPr>
+          <w:i/>
+        </w:rPr>
+        <w:t>drawScene</w:t>
+      </w:r>
+      <w:r>
+        <w:rPr>
+          <w:i/>
+        </w:rPr>
+        <w:t>.</w:t>
+      </w:r>
+      <w:r>
+        <w:t xml:space="preserve"> C’est ici que vous placerez votre code.</w:t>
+      </w:r>
+    </w:p>
+    <w:p/>
+    <w:p>
+      <w:pPr>
+        <w:pStyle w:val="Titre1"/>
+        <w:numPr>
+          <w:ilvl w:val="0"/>
+          <w:numId w:val="1"/>
+        </w:numPr>
+      </w:pPr>
+      <w:r>
+        <w:t>Démarrer webGL</w:t>
+      </w:r>
+    </w:p>
+    <w:p/>
+    <w:p>
+      <w:r>
+        <w:t>Vous devez en premier créer l’environnement webGL et créer les shaders. Il vous suffit de copier le code suivant </w:t>
+      </w:r>
+      <w:r>
+        <w:t xml:space="preserve">au début de </w:t>
+      </w:r>
+      <w:r>
+        <w:rPr>
+          <w:i/>
+        </w:rPr>
+        <w:t>webGLStart</w:t>
+      </w:r>
+      <w:r>
+        <w:rPr>
+          <w:i/>
+        </w:rPr>
+        <w:t xml:space="preserve"> </w:t>
+      </w:r>
+      <w:r>
+        <w:t xml:space="preserve">: </w:t>
+      </w:r>
+    </w:p>
+    <w:p>
+      <w:pPr>
+        <w:pStyle w:val="Sansinterligne"/>
+        <w:rPr>
+          <w:color w:val="002060"/>
+        </w:rPr>
+      </w:pPr>
+      <w:r>
+        <w:t>/</w:t>
+      </w:r>
+      <w:r>
+        <w:rPr>
+          <w:color w:val="002060"/>
+        </w:rPr>
+        <w:t>/On charge le canvas</w:t>
+      </w:r>
+    </w:p>
+    <w:p>
+      <w:pPr>
+        <w:pStyle w:val="Sansinterligne"/>
+        <w:rPr>
+          <w:color w:val="002060"/>
+        </w:rPr>
+      </w:pPr>
+      <w:r>
+        <w:rPr>
+          <w:color w:val="002060"/>
+        </w:rPr>
+        <w:t>c</w:t>
+      </w:r>
+      <w:r>
+        <w:rPr>
+          <w:color w:val="002060"/>
+        </w:rPr>
+        <w:t>anvas = document.getElementById("canvas");</w:t>
+      </w:r>
+    </w:p>
+    <w:p>
+      <w:pPr>
+        <w:pStyle w:val="Sansinterligne"/>
+        <w:rPr>
+          <w:color w:val="002060"/>
+        </w:rPr>
+      </w:pPr>
+    </w:p>
+    <w:p>
+      <w:pPr>
+        <w:pStyle w:val="Sansinterligne"/>
+        <w:rPr>
+          <w:color w:val="002060"/>
+        </w:rPr>
+      </w:pPr>
+      <w:r>
+        <w:rPr>
+          <w:color w:val="002060"/>
+        </w:rPr>
+        <w:t xml:space="preserve">  //On chharge webGL, et les shaders.</w:t>
+      </w:r>
+    </w:p>
+    <w:p>
+      <w:pPr>
+        <w:pStyle w:val="Sansinterligne"/>
+        <w:rPr>
+          <w:color w:val="002060"/>
+          <w:lang w:val="en-US"/>
+        </w:rPr>
+      </w:pPr>
+      <w:r>
+        <w:rPr>
+          <w:color w:val="002060"/>
+          <w:lang w:val="en-US"/>
+        </w:rPr>
+        <w:t xml:space="preserve"> gl = initGL(canvas);</w:t>
+      </w:r>
+    </w:p>
+    <w:p>
+      <w:pPr>
+        <w:pStyle w:val="Sansinterligne"/>
+        <w:rPr>
+          <w:color w:val="002060"/>
+          <w:lang w:val="en-US"/>
+        </w:rPr>
+      </w:pPr>
+      <w:r>
+        <w:rPr>
+          <w:color w:val="002060"/>
+          <w:lang w:val="en-US"/>
+        </w:rPr>
+        <w:t xml:space="preserve"> shaderProgram = initShaders(gl);</w:t>
+      </w:r>
+    </w:p>
+    <w:p>
+      <w:pPr>
+        <w:rPr>
+          <w:lang w:val="en-US"/>
+        </w:rPr>
+      </w:pPr>
+    </w:p>
+    <w:p>
+      <w:r>
+        <w:t>Après c</w:t>
+      </w:r>
+      <w:r>
+        <w:t>e code, vous créerez vos objets 3D ici, laissez donc un peu de place pour cela.</w:t>
+      </w:r>
+    </w:p>
+    <w:p>
+      <w:r>
+        <w:t xml:space="preserve">À la fin de la fonction </w:t>
+      </w:r>
+      <w:r>
+        <w:rPr>
+          <w:i/>
+        </w:rPr>
+        <w:t>webGLStart</w:t>
+      </w:r>
+      <w:r>
+        <w:t xml:space="preserve">, lorsque tout est créé, il faut mettre ces lignes : </w:t>
+      </w:r>
+    </w:p>
+    <w:p/>
+    <w:p>
+      <w:pPr>
+        <w:pStyle w:val="Sansinterligne"/>
+        <w:rPr>
+          <w:color w:val="002060"/>
+          <w:lang w:val="en-US"/>
+        </w:rPr>
+      </w:pPr>
+      <w:r>
+        <w:rPr>
+          <w:lang w:val="en-US"/>
+        </w:rPr>
+        <w:t xml:space="preserve"> </w:t>
+      </w:r>
+      <w:r>
+        <w:rPr>
+          <w:color w:val="002060"/>
+          <w:lang w:val="en-US"/>
+        </w:rPr>
+        <w:t>//On configure webGL</w:t>
+      </w:r>
+    </w:p>
+    <w:p>
+      <w:pPr>
+        <w:pStyle w:val="Sansinterligne"/>
+        <w:rPr>
+          <w:color w:val="002060"/>
+          <w:lang w:val="en-US"/>
+        </w:rPr>
+      </w:pPr>
+      <w:r>
+        <w:rPr>
+          <w:color w:val="002060"/>
+          <w:lang w:val="en-US"/>
+        </w:rPr>
+        <w:lastRenderedPageBreak/>
+        <w:t>gl.clearColor(0.0, 0.0, 0.2, 1.0);</w:t>
+      </w:r>
+    </w:p>
+    <w:p>
+      <w:pPr>
+        <w:pStyle w:val="Sansinterligne"/>
+        <w:rPr>
+          <w:color w:val="002060"/>
+          <w:lang w:val="en-US"/>
+        </w:rPr>
+      </w:pPr>
+      <w:r>
+        <w:rPr>
+          <w:color w:val="002060"/>
+          <w:lang w:val="en-US"/>
+        </w:rPr>
+        <w:t>gl.enable(gl.DEPTH_TEST);</w:t>
+      </w:r>
+    </w:p>
+    <w:p>
+      <w:pPr>
+        <w:pStyle w:val="Sansinterligne"/>
+        <w:rPr>
+          <w:color w:val="002060"/>
+          <w:lang w:val="en-US"/>
+        </w:rPr>
+      </w:pPr>
+    </w:p>
+    <w:p>
+      <w:pPr>
+        <w:pStyle w:val="Sansinterligne"/>
+        <w:rPr>
+          <w:color w:val="002060"/>
+          <w:lang w:val="en-US"/>
+        </w:rPr>
+      </w:pPr>
+    </w:p>
+    <w:p>
+      <w:r>
+        <w:t xml:space="preserve">Les paramètres de gl.clearColor définissent </w:t>
+      </w:r>
+      <w:r>
+        <w:t>la couleur de fond. Les 3 premiers nombre sont les valeu</w:t>
+      </w:r>
+      <w:r>
+        <w:t xml:space="preserve">rs des couleurs rouge, verts, </w:t>
+      </w:r>
+      <w:r>
+        <w:t xml:space="preserve">bleu </w:t>
+      </w:r>
+      <w:r>
+        <w:t xml:space="preserve">et alpha </w:t>
+      </w:r>
+      <w:r>
+        <w:t>(entre 0 et 1, 1 étant coloré au maximum.)</w:t>
+      </w:r>
+    </w:p>
+    <w:p>
+      <w:r>
+        <w:t>Toutes les couleurs seront sur ce format.</w:t>
+      </w:r>
+      <w:r>
+        <w:t xml:space="preserve"> Les autres couleurs sont faites à partir de mélange de ces valeurs (par exemple tout mettre à 1.0 donne du blanc). La dernière valeur est l’alpha, et représente la transparence.</w:t>
+      </w:r>
+    </w:p>
+    <w:p>
+      <w:pPr>
+        <w:pStyle w:val="Titre1"/>
+        <w:numPr>
+          <w:ilvl w:val="0"/>
+          <w:numId w:val="1"/>
+        </w:numPr>
+      </w:pPr>
+      <w:r>
+        <w:t>Créer un objet</w:t>
+      </w:r>
+    </w:p>
+    <w:p>
+      <w:pPr>
+        <w:ind w:left="360"/>
+      </w:pPr>
+    </w:p>
+    <w:p>
+      <w:r>
+        <w:t xml:space="preserve">La création d’objet se fait dans </w:t>
+      </w:r>
+      <w:r>
+        <w:rPr>
+          <w:i/>
+        </w:rPr>
+        <w:t>webGLStart</w:t>
+      </w:r>
+      <w:r>
+        <w:t xml:space="preserve">. Pour créer un objet, il suffit d’appeler la fonction </w:t>
+      </w:r>
+      <w:r>
+        <w:rPr>
+          <w:i/>
+        </w:rPr>
+        <w:t>makeWebGLObject</w:t>
+      </w:r>
+      <w:r>
+        <w:rPr>
+          <w:i/>
+        </w:rPr>
+        <w:t xml:space="preserve">. </w:t>
+      </w:r>
+      <w:r>
+        <w:t xml:space="preserve">Elle prend en paramètre l’environnement webGL, </w:t>
+      </w:r>
+      <w:r>
+        <w:t>un tableau de points 3D et un tableau de couleurs.</w:t>
+      </w:r>
+    </w:p>
+    <w:p>
+      <w:pPr>
+        <w:pStyle w:val="Sansinterligne"/>
+        <w:rPr>
+          <w:color w:val="1F497D" w:themeColor="text2"/>
+        </w:rPr>
+      </w:pPr>
+      <w:r>
+        <w:rPr>
+          <w:color w:val="1F497D" w:themeColor="text2"/>
+        </w:rPr>
+        <w:tab/>
+      </w:r>
+      <w:r>
+        <w:rPr>
+          <w:color w:val="1F497D" w:themeColor="text2"/>
+        </w:rPr>
+        <w:tab/>
+      </w:r>
+      <w:r>
+        <w:rPr>
+          <w:color w:val="1F497D" w:themeColor="text2"/>
+        </w:rPr>
+        <w:tab/>
+        <w:t xml:space="preserve">        var triangle = makeWebGLObject(gl,</w:t>
+      </w:r>
+    </w:p>
+    <w:p>
+      <w:pPr>
+        <w:pStyle w:val="Sansinterligne"/>
+        <w:rPr>
+          <w:color w:val="1F497D" w:themeColor="text2"/>
+        </w:rPr>
+      </w:pPr>
+      <w:r>
+        <w:rPr>
+          <w:color w:val="1F497D" w:themeColor="text2"/>
+        </w:rPr>
+        <w:tab/>
+      </w:r>
+      <w:r>
+        <w:rPr>
+          <w:color w:val="1F497D" w:themeColor="text2"/>
+        </w:rPr>
+        <w:tab/>
+      </w:r>
+      <w:r>
+        <w:rPr>
+          <w:color w:val="1F497D" w:themeColor="text2"/>
+        </w:rPr>
+        <w:tab/>
+        <w:t xml:space="preserve">        </w:t>
+      </w:r>
+      <w:r>
+        <w:rPr>
+          <w:color w:val="1F497D" w:themeColor="text2"/>
+        </w:rPr>
+        <w:tab/>
+        <w:t>[</w:t>
+      </w:r>
+    </w:p>
+    <w:p>
+      <w:pPr>
+        <w:pStyle w:val="Sansinterligne"/>
+        <w:rPr>
+          <w:color w:val="1F497D" w:themeColor="text2"/>
+        </w:rPr>
+      </w:pPr>
+      <w:r>
+        <w:rPr>
+          <w:color w:val="1F497D" w:themeColor="text2"/>
+        </w:rPr>
+        <w:tab/>
+      </w:r>
+      <w:r>
+        <w:rPr>
+          <w:color w:val="1F497D" w:themeColor="text2"/>
+        </w:rPr>
+        <w:tab/>
+      </w:r>
+      <w:r>
+        <w:rPr>
+          <w:color w:val="1F497D" w:themeColor="text2"/>
+        </w:rPr>
+        <w:tab/>
+      </w:r>
+      <w:r>
+        <w:rPr>
+          <w:color w:val="1F497D" w:themeColor="text2"/>
+        </w:rPr>
+        <w:tab/>
+        <w:t xml:space="preserve">             0.0,  1.0,  0.0,</w:t>
+      </w:r>
+    </w:p>
+    <w:p>
+      <w:pPr>
+        <w:pStyle w:val="Sansinterligne"/>
+        <w:rPr>
+          <w:color w:val="1F497D" w:themeColor="text2"/>
+        </w:rPr>
+      </w:pPr>
+      <w:r>
+        <w:rPr>
+          <w:color w:val="1F497D" w:themeColor="text2"/>
+        </w:rPr>
+        <w:tab/>
+      </w:r>
+      <w:r>
+        <w:rPr>
+          <w:color w:val="1F497D" w:themeColor="text2"/>
+        </w:rPr>
+        <w:tab/>
+      </w:r>
+      <w:r>
+        <w:rPr>
+          <w:color w:val="1F497D" w:themeColor="text2"/>
+        </w:rPr>
+        <w:tab/>
+      </w:r>
+      <w:r>
+        <w:rPr>
+          <w:color w:val="1F497D" w:themeColor="text2"/>
+        </w:rPr>
+        <w:tab/>
+        <w:t xml:space="preserve">            -1.0, -1.0,  0.0,</w:t>
+      </w:r>
+    </w:p>
+    <w:p>
+      <w:pPr>
+        <w:pStyle w:val="Sansinterligne"/>
+        <w:rPr>
+          <w:color w:val="1F497D" w:themeColor="text2"/>
+        </w:rPr>
+      </w:pPr>
+      <w:r>
+        <w:rPr>
+          <w:color w:val="1F497D" w:themeColor="text2"/>
+        </w:rPr>
+        <w:tab/>
+      </w:r>
+      <w:r>
+        <w:rPr>
+          <w:color w:val="1F497D" w:themeColor="text2"/>
+        </w:rPr>
+        <w:tab/>
+      </w:r>
+      <w:r>
+        <w:rPr>
+          <w:color w:val="1F497D" w:themeColor="text2"/>
+        </w:rPr>
+        <w:tab/>
+      </w:r>
+      <w:r>
+        <w:rPr>
+          <w:color w:val="1F497D" w:themeColor="text2"/>
+        </w:rPr>
+        <w:tab/>
+        <w:t xml:space="preserve">             1.0, -1.0,  0.0</w:t>
+      </w:r>
+    </w:p>
+    <w:p>
+      <w:pPr>
+        <w:pStyle w:val="Sansinterligne"/>
+        <w:rPr>
+          <w:color w:val="1F497D" w:themeColor="text2"/>
+        </w:rPr>
+      </w:pPr>
+      <w:r>
+        <w:rPr>
+          <w:color w:val="1F497D" w:themeColor="text2"/>
+        </w:rPr>
+        <w:tab/>
+      </w:r>
+      <w:r>
+        <w:rPr>
+          <w:color w:val="1F497D" w:themeColor="text2"/>
+        </w:rPr>
+        <w:tab/>
+      </w:r>
+      <w:r>
+        <w:rPr>
+          <w:color w:val="1F497D" w:themeColor="text2"/>
+        </w:rPr>
+        <w:tab/>
+        <w:t xml:space="preserve">        </w:t>
+      </w:r>
+      <w:r>
+        <w:rPr>
+          <w:color w:val="1F497D" w:themeColor="text2"/>
+        </w:rPr>
+        <w:tab/>
+        <w:t>], [</w:t>
+      </w:r>
+    </w:p>
+    <w:p>
+      <w:pPr>
+        <w:pStyle w:val="Sansinterligne"/>
+        <w:rPr>
+          <w:color w:val="1F497D" w:themeColor="text2"/>
+        </w:rPr>
+      </w:pPr>
+      <w:r>
+        <w:rPr>
+          <w:color w:val="1F497D" w:themeColor="text2"/>
+        </w:rPr>
+        <w:tab/>
+      </w:r>
+      <w:r>
+        <w:rPr>
+          <w:color w:val="1F497D" w:themeColor="text2"/>
+        </w:rPr>
+        <w:tab/>
+      </w:r>
+      <w:r>
+        <w:rPr>
+          <w:color w:val="1F497D" w:themeColor="text2"/>
+        </w:rPr>
+        <w:tab/>
+      </w:r>
+      <w:r>
+        <w:rPr>
+          <w:color w:val="1F497D" w:themeColor="text2"/>
+        </w:rPr>
+        <w:tab/>
+        <w:t xml:space="preserve">            1.0, 0.0, 0.0, 1.0,</w:t>
+      </w:r>
+    </w:p>
+    <w:p>
+      <w:pPr>
+        <w:pStyle w:val="Sansinterligne"/>
+        <w:rPr>
+          <w:color w:val="1F497D" w:themeColor="text2"/>
+        </w:rPr>
+      </w:pPr>
+      <w:r>
+        <w:rPr>
+          <w:color w:val="1F497D" w:themeColor="text2"/>
+        </w:rPr>
+        <w:tab/>
+      </w:r>
+      <w:r>
+        <w:rPr>
+          <w:color w:val="1F497D" w:themeColor="text2"/>
+        </w:rPr>
+        <w:tab/>
+      </w:r>
+      <w:r>
+        <w:rPr>
+          <w:color w:val="1F497D" w:themeColor="text2"/>
+        </w:rPr>
+        <w:tab/>
+      </w:r>
+      <w:r>
+        <w:rPr>
+          <w:color w:val="1F497D" w:themeColor="text2"/>
+        </w:rPr>
+        <w:tab/>
+        <w:t xml:space="preserve">            0.0, 1.0, 0.0, 1.0,</w:t>
+      </w:r>
+    </w:p>
+    <w:p>
+      <w:pPr>
+        <w:pStyle w:val="Sansinterligne"/>
+        <w:rPr>
+          <w:color w:val="1F497D" w:themeColor="text2"/>
+        </w:rPr>
+      </w:pPr>
+      <w:r>
+        <w:rPr>
+          <w:color w:val="1F497D" w:themeColor="text2"/>
+        </w:rPr>
+        <w:tab/>
+      </w:r>
+      <w:r>
+        <w:rPr>
+          <w:color w:val="1F497D" w:themeColor="text2"/>
+        </w:rPr>
+        <w:tab/>
+      </w:r>
+      <w:r>
+        <w:rPr>
+          <w:color w:val="1F497D" w:themeColor="text2"/>
+        </w:rPr>
+        <w:tab/>
+      </w:r>
+      <w:r>
+        <w:rPr>
+          <w:color w:val="1F497D" w:themeColor="text2"/>
+        </w:rPr>
+        <w:tab/>
+        <w:t xml:space="preserve">            0.0, 0.0, 1.0, 1.0</w:t>
+      </w:r>
+    </w:p>
+    <w:p>
+      <w:pPr>
+        <w:pStyle w:val="Sansinterligne"/>
+        <w:rPr>
+          <w:color w:val="1F497D" w:themeColor="text2"/>
+        </w:rPr>
+      </w:pPr>
+      <w:r>
+        <w:rPr>
+          <w:color w:val="1F497D" w:themeColor="text2"/>
+        </w:rPr>
+        <w:tab/>
+      </w:r>
+      <w:r>
+        <w:rPr>
+          <w:color w:val="1F497D" w:themeColor="text2"/>
+        </w:rPr>
+        <w:tab/>
+      </w:r>
+      <w:r>
+        <w:rPr>
+          <w:color w:val="1F497D" w:themeColor="text2"/>
+        </w:rPr>
+        <w:tab/>
+        <w:t xml:space="preserve">        </w:t>
+      </w:r>
+      <w:r>
+        <w:rPr>
+          <w:color w:val="1F497D" w:themeColor="text2"/>
+        </w:rPr>
+        <w:tab/>
+        <w:t>]);</w:t>
+      </w:r>
+    </w:p>
+    <w:p>
+      <w:r>
+        <w:t>Pour chaque point, on donne ses coordonnées x, y et z. ET à chaque point on donne une couleur.</w:t>
+      </w:r>
+    </w:p>
+    <w:p>
+      <w:r>
+        <w:t>Essayez donc de faire d’autres formes, ou d’autres couleurs.</w:t>
+      </w:r>
+    </w:p>
+    <w:p/>
+    <w:p>
+      <w:pPr>
+        <w:pStyle w:val="Titre1"/>
+        <w:numPr>
+          <w:ilvl w:val="0"/>
+          <w:numId w:val="1"/>
+        </w:numPr>
+      </w:pPr>
+      <w:r>
+        <w:t>Afficher l’objet</w:t>
+      </w:r>
+    </w:p>
+    <w:p/>
+    <w:p>
+      <w:r>
+        <w:t>L’objet est créé, mais il ne s’affiche pas. Et c’est normal : il faut lui dire de s’afficher.</w:t>
+      </w:r>
+    </w:p>
+    <w:p>
+      <w:r>
+        <w:t xml:space="preserve">Première étape, nous avons besoin d’une caméra. Elle est créé avec </w:t>
+      </w:r>
+      <w:r>
+        <w:rPr>
+          <w:i/>
+        </w:rPr>
+        <w:t>initCamera</w:t>
+      </w:r>
+      <w:r>
+        <w:rPr>
+          <w:i/>
+        </w:rPr>
+        <w:t xml:space="preserve"> </w:t>
+      </w:r>
+      <w:r>
+        <w:t>qui a besoin du contexte openGL et retourne une caméra.</w:t>
+      </w:r>
+    </w:p>
+    <w:p/>
+    <w:p>
+      <w:r>
+        <w:t xml:space="preserve">Une fois ceci fait, il vous fait préparer l’affichage de l’objet. La fonction </w:t>
+      </w:r>
+      <w:r>
+        <w:rPr>
+          <w:i/>
+        </w:rPr>
+        <w:t>prepareDrawObject</w:t>
+      </w:r>
+      <w:r>
+        <w:t xml:space="preserve"> va envoyer votre objet dans la mémoire vidéo. Comment l’appeler ? Ce sera à vous de regarder ça dans le code déjà existant.</w:t>
+      </w:r>
+    </w:p>
+    <w:p>
+      <w:pPr>
+        <w:rPr>
+          <w:color w:val="1F497D" w:themeColor="text2"/>
+        </w:rPr>
+      </w:pPr>
+      <w:r>
+        <w:t xml:space="preserve">Votre objet est prêt ? affichez le avec </w:t>
+      </w:r>
+      <w:r>
+        <w:rPr>
+          <w:color w:val="1F497D" w:themeColor="text2"/>
+        </w:rPr>
+        <w:t xml:space="preserve">gl.drawArrays(gl.TRIANGLE_STRIP, 0, </w:t>
+      </w:r>
+      <w:r>
+        <w:rPr>
+          <w:color w:val="1F497D" w:themeColor="text2"/>
+        </w:rPr>
+        <w:t>votre_objet</w:t>
+      </w:r>
+      <w:r>
+        <w:rPr>
+          <w:color w:val="1F497D" w:themeColor="text2"/>
+        </w:rPr>
+        <w:t>.numItems);</w:t>
+      </w:r>
+    </w:p>
+    <w:p>
+      <w:r>
+        <w:lastRenderedPageBreak/>
+        <w:t>Essayez donc d’</w:t>
+      </w:r>
+      <w:r>
+        <w:t>afficher plusieurs objets, des carrés, …</w:t>
+      </w:r>
+    </w:p>
+    <w:p>
+      <w:pPr>
+        <w:pStyle w:val="Titre1"/>
+        <w:numPr>
+          <w:ilvl w:val="0"/>
+          <w:numId w:val="1"/>
+        </w:numPr>
+      </w:pPr>
+      <w:r>
+        <w:t>Bouger les objets</w:t>
+      </w:r>
+    </w:p>
+    <w:p/>
+    <w:p>
+      <w:r>
+        <w:t>Tous les objets sont au même endroit, cela pose problème.</w:t>
+      </w:r>
+    </w:p>
+    <w:p>
+      <w:r>
+        <w:t>Comment les bouger ?</w:t>
+      </w:r>
+    </w:p>
+    <w:p>
+      <w:r>
+        <w:t xml:space="preserve">Chaque objet possède une matrice, qui définit sa position et sa direction. Elle est accessible dans </w:t>
+      </w:r>
+      <w:r>
+        <w:rPr>
+          <w:i/>
+        </w:rPr>
+        <w:t>mon_objet.matrix</w:t>
+      </w:r>
+      <w:r>
+        <w:t>.</w:t>
+      </w:r>
+    </w:p>
+    <w:p>
+      <w:r>
+        <w:t xml:space="preserve">Il existe plein de fonctions pour modifier ces matrices, notamment </w:t>
+      </w:r>
+      <w:r>
+        <w:rPr>
+          <w:i/>
+        </w:rPr>
+        <w:t>mat4.translate(matrice, [0, 0, 0]);</w:t>
+      </w:r>
+      <w:r>
+        <w:t xml:space="preserve"> et </w:t>
+      </w:r>
+      <w:r>
+        <w:rPr>
+          <w:i/>
+        </w:rPr>
+        <w:t>mat4.rotate(</w:t>
+      </w:r>
+      <w:r>
+        <w:rPr>
+          <w:i/>
+        </w:rPr>
+        <w:t>matrice, 45, [</w:t>
+      </w:r>
+      <w:r>
+        <w:rPr>
+          <w:i/>
+        </w:rPr>
+        <w:t>0, 1, 0</w:t>
+      </w:r>
+      <w:r>
+        <w:rPr>
+          <w:i/>
+        </w:rPr>
+        <w:t>]</w:t>
+      </w:r>
+      <w:r>
+        <w:rPr>
+          <w:i/>
+        </w:rPr>
+        <w:t>)</w:t>
+      </w:r>
+      <w:r>
+        <w:t> ;</w:t>
+      </w:r>
+    </w:p>
+    <w:p>
+      <w:r>
+        <w:t>À vous de teste</w:t>
+      </w:r>
+      <w:r>
+        <w:t>r ca et de modifier les valeurs !</w:t>
+      </w:r>
+    </w:p>
+    <w:p>
+      <w:r>
+        <w:t>Astuce : la caméra aussi est une matrice. Vous pouvez la bouger.</w:t>
+      </w:r>
+    </w:p>
+    <w:p/>
+    <w:p/>
+    <w:p/>
+    <w:p/>
+    <w:p>
+      <w:r>
+        <w:t>Vous avez fini ? Venez nous voir, on vous montrera comment animer tout cela.</w:t>
+      </w:r>
+    </w:p>
+    <w:p/>
+    <w:p>
       <w:bookmarkStart w:id="0" w:name="_GoBack"/>
       <w:bookmarkEnd w:id="0"/>
     </w:p>
+    <w:p/>
     <w:sectPr>
       <w:pgSz w:w="11906" w:h="16838"/>
       <w:pgMar w:top="1417" w:right="1417" w:bottom="1417" w:left="1417" w:header="708" w:footer="708" w:gutter="0"/>
@@ -33,6 +949,103 @@
     </w:sectPr>
   </w:body>
 </w:document>
+</file>
+
+<file path=word/numbering.xml><?xml version="1.0" encoding="utf-8"?>
+<w:numbering xmlns:wpc="http://schemas.microsoft.com/office/word/2010/wordprocessingCanvas" xmlns:mc="http://schemas.openxmlformats.org/markup-compatibility/2006" xmlns:o="urn:schemas-microsoft-com:office:office" xmlns:r="http://schemas.openxmlformats.org/officeDocument/2006/relationships" xmlns:m="http://schemas.openxmlformats.org/officeDocument/2006/math" xmlns:v="urn:schemas-microsoft-com:vml" xmlns:wp14="http://schemas.microsoft.com/office/word/2010/wordprocessingDrawing" xmlns:wp="http://schemas.openxmlformats.org/drawingml/2006/wordprocessingDrawing" xmlns:w10="urn:schemas-microsoft-com:office:word" xmlns:w="http://schemas.openxmlformats.org/wordprocessingml/2006/main" xmlns:w14="http://schemas.microsoft.com/office/word/2010/wordml" xmlns:wpg="http://schemas.microsoft.com/office/word/2010/wordprocessingGroup" xmlns:wpi="http://schemas.microsoft.com/office/word/2010/wordprocessingInk" xmlns:wne="http://schemas.microsoft.com/office/word/2006/wordml" xmlns:wps="http://schemas.microsoft.com/office/word/2010/wordprocessingShape" mc:Ignorable="w14 wp14">
+  <w:abstractNum w:abstractNumId="0">
+    <w:nsid w:val="61BA6327"/>
+    <w:multiLevelType w:val="hybridMultilevel"/>
+    <w:tmpl w:val="312E2D84"/>
+    <w:lvl w:ilvl="0" w:tplc="040C000F">
+      <w:start w:val="1"/>
+      <w:numFmt w:val="decimal"/>
+      <w:lvlText w:val="%1."/>
+      <w:lvlJc w:val="left"/>
+      <w:pPr>
+        <w:ind w:left="720" w:hanging="360"/>
+      </w:pPr>
+      <w:rPr>
+        <w:rFonts w:hint="default"/>
+      </w:rPr>
+    </w:lvl>
+    <w:lvl w:ilvl="1" w:tplc="040C0019" w:tentative="1">
+      <w:start w:val="1"/>
+      <w:numFmt w:val="lowerLetter"/>
+      <w:lvlText w:val="%2."/>
+      <w:lvlJc w:val="left"/>
+      <w:pPr>
+        <w:ind w:left="1440" w:hanging="360"/>
+      </w:pPr>
+    </w:lvl>
+    <w:lvl w:ilvl="2" w:tplc="040C001B" w:tentative="1">
+      <w:start w:val="1"/>
+      <w:numFmt w:val="lowerRoman"/>
+      <w:lvlText w:val="%3."/>
+      <w:lvlJc w:val="right"/>
+      <w:pPr>
+        <w:ind w:left="2160" w:hanging="180"/>
+      </w:pPr>
+    </w:lvl>
+    <w:lvl w:ilvl="3" w:tplc="040C000F" w:tentative="1">
+      <w:start w:val="1"/>
+      <w:numFmt w:val="decimal"/>
+      <w:lvlText w:val="%4."/>
+      <w:lvlJc w:val="left"/>
+      <w:pPr>
+        <w:ind w:left="2880" w:hanging="360"/>
+      </w:pPr>
+    </w:lvl>
+    <w:lvl w:ilvl="4" w:tplc="040C0019" w:tentative="1">
+      <w:start w:val="1"/>
+      <w:numFmt w:val="lowerLetter"/>
+      <w:lvlText w:val="%5."/>
+      <w:lvlJc w:val="left"/>
+      <w:pPr>
+        <w:ind w:left="3600" w:hanging="360"/>
+      </w:pPr>
+    </w:lvl>
+    <w:lvl w:ilvl="5" w:tplc="040C001B" w:tentative="1">
+      <w:start w:val="1"/>
+      <w:numFmt w:val="lowerRoman"/>
+      <w:lvlText w:val="%6."/>
+      <w:lvlJc w:val="right"/>
+      <w:pPr>
+        <w:ind w:left="4320" w:hanging="180"/>
+      </w:pPr>
+    </w:lvl>
+    <w:lvl w:ilvl="6" w:tplc="040C000F" w:tentative="1">
+      <w:start w:val="1"/>
+      <w:numFmt w:val="decimal"/>
+      <w:lvlText w:val="%7."/>
+      <w:lvlJc w:val="left"/>
+      <w:pPr>
+        <w:ind w:left="5040" w:hanging="360"/>
+      </w:pPr>
+    </w:lvl>
+    <w:lvl w:ilvl="7" w:tplc="040C0019" w:tentative="1">
+      <w:start w:val="1"/>
+      <w:numFmt w:val="lowerLetter"/>
+      <w:lvlText w:val="%8."/>
+      <w:lvlJc w:val="left"/>
+      <w:pPr>
+        <w:ind w:left="5760" w:hanging="360"/>
+      </w:pPr>
+    </w:lvl>
+    <w:lvl w:ilvl="8" w:tplc="040C001B" w:tentative="1">
+      <w:start w:val="1"/>
+      <w:numFmt w:val="lowerRoman"/>
+      <w:lvlText w:val="%9."/>
+      <w:lvlJc w:val="right"/>
+      <w:pPr>
+        <w:ind w:left="6480" w:hanging="180"/>
+      </w:pPr>
+    </w:lvl>
+  </w:abstractNum>
+  <w:num w:numId="1">
+    <w:abstractNumId w:val="0"/>
+  </w:num>
+</w:numbering>
 </file>
 
 <file path=word/styles.xml><?xml version="1.0" encoding="utf-8"?>
@@ -195,6 +1208,29 @@
     <w:name w:val="Normal"/>
     <w:qFormat/>
   </w:style>
+  <w:style w:type="paragraph" w:styleId="Titre1">
+    <w:name w:val="heading 1"/>
+    <w:basedOn w:val="Normal"/>
+    <w:next w:val="Normal"/>
+    <w:link w:val="Titre1Car"/>
+    <w:uiPriority w:val="9"/>
+    <w:qFormat/>
+    <w:rsid w:val="00C6437E"/>
+    <w:pPr>
+      <w:keepNext/>
+      <w:keepLines/>
+      <w:spacing w:before="480" w:after="0"/>
+      <w:outlineLvl w:val="0"/>
+    </w:pPr>
+    <w:rPr>
+      <w:rFonts w:asciiTheme="majorHAnsi" w:eastAsiaTheme="majorEastAsia" w:hAnsiTheme="majorHAnsi" w:cstheme="majorBidi"/>
+      <w:b/>
+      <w:bCs/>
+      <w:color w:val="365F91" w:themeColor="accent1" w:themeShade="BF"/>
+      <w:sz w:val="28"/>
+      <w:szCs w:val="28"/>
+    </w:rPr>
+  </w:style>
   <w:style w:type="character" w:default="1" w:styleId="Policepardfaut">
     <w:name w:val="Default Paragraph Font"/>
     <w:uiPriority w:val="1"/>
@@ -299,6 +1335,41 @@
       <w:sz w:val="24"/>
       <w:szCs w:val="24"/>
     </w:rPr>
+  </w:style>
+  <w:style w:type="character" w:customStyle="1" w:styleId="Titre1Car">
+    <w:name w:val="Titre 1 Car"/>
+    <w:basedOn w:val="Policepardfaut"/>
+    <w:link w:val="Titre1"/>
+    <w:uiPriority w:val="9"/>
+    <w:rsid w:val="00C6437E"/>
+    <w:rPr>
+      <w:rFonts w:asciiTheme="majorHAnsi" w:eastAsiaTheme="majorEastAsia" w:hAnsiTheme="majorHAnsi" w:cstheme="majorBidi"/>
+      <w:b/>
+      <w:bCs/>
+      <w:color w:val="365F91" w:themeColor="accent1" w:themeShade="BF"/>
+      <w:sz w:val="28"/>
+      <w:szCs w:val="28"/>
+    </w:rPr>
+  </w:style>
+  <w:style w:type="paragraph" w:styleId="Paragraphedeliste">
+    <w:name w:val="List Paragraph"/>
+    <w:basedOn w:val="Normal"/>
+    <w:uiPriority w:val="34"/>
+    <w:qFormat/>
+    <w:rsid w:val="00122C87"/>
+    <w:pPr>
+      <w:ind w:left="720"/>
+      <w:contextualSpacing/>
+    </w:pPr>
+  </w:style>
+  <w:style w:type="paragraph" w:styleId="Sansinterligne">
+    <w:name w:val="No Spacing"/>
+    <w:uiPriority w:val="1"/>
+    <w:qFormat/>
+    <w:rsid w:val="001A0B5A"/>
+    <w:pPr>
+      <w:spacing w:after="0" w:line="240" w:lineRule="auto"/>
+    </w:pPr>
   </w:style>
 </w:styles>
 </file>
@@ -463,6 +1534,29 @@
     <w:name w:val="Normal"/>
     <w:qFormat/>
   </w:style>
+  <w:style w:type="paragraph" w:styleId="Titre1">
+    <w:name w:val="heading 1"/>
+    <w:basedOn w:val="Normal"/>
+    <w:next w:val="Normal"/>
+    <w:link w:val="Titre1Car"/>
+    <w:uiPriority w:val="9"/>
+    <w:qFormat/>
+    <w:rsid w:val="00C6437E"/>
+    <w:pPr>
+      <w:keepNext/>
+      <w:keepLines/>
+      <w:spacing w:before="480" w:after="0"/>
+      <w:outlineLvl w:val="0"/>
+    </w:pPr>
+    <w:rPr>
+      <w:rFonts w:asciiTheme="majorHAnsi" w:eastAsiaTheme="majorEastAsia" w:hAnsiTheme="majorHAnsi" w:cstheme="majorBidi"/>
+      <w:b/>
+      <w:bCs/>
+      <w:color w:val="365F91" w:themeColor="accent1" w:themeShade="BF"/>
+      <w:sz w:val="28"/>
+      <w:szCs w:val="28"/>
+    </w:rPr>
+  </w:style>
   <w:style w:type="character" w:default="1" w:styleId="Policepardfaut">
     <w:name w:val="Default Paragraph Font"/>
     <w:uiPriority w:val="1"/>
@@ -567,6 +1661,41 @@
       <w:sz w:val="24"/>
       <w:szCs w:val="24"/>
     </w:rPr>
+  </w:style>
+  <w:style w:type="character" w:customStyle="1" w:styleId="Titre1Car">
+    <w:name w:val="Titre 1 Car"/>
+    <w:basedOn w:val="Policepardfaut"/>
+    <w:link w:val="Titre1"/>
+    <w:uiPriority w:val="9"/>
+    <w:rsid w:val="00C6437E"/>
+    <w:rPr>
+      <w:rFonts w:asciiTheme="majorHAnsi" w:eastAsiaTheme="majorEastAsia" w:hAnsiTheme="majorHAnsi" w:cstheme="majorBidi"/>
+      <w:b/>
+      <w:bCs/>
+      <w:color w:val="365F91" w:themeColor="accent1" w:themeShade="BF"/>
+      <w:sz w:val="28"/>
+      <w:szCs w:val="28"/>
+    </w:rPr>
+  </w:style>
+  <w:style w:type="paragraph" w:styleId="Paragraphedeliste">
+    <w:name w:val="List Paragraph"/>
+    <w:basedOn w:val="Normal"/>
+    <w:uiPriority w:val="34"/>
+    <w:qFormat/>
+    <w:rsid w:val="00122C87"/>
+    <w:pPr>
+      <w:ind w:left="720"/>
+      <w:contextualSpacing/>
+    </w:pPr>
+  </w:style>
+  <w:style w:type="paragraph" w:styleId="Sansinterligne">
+    <w:name w:val="No Spacing"/>
+    <w:uiPriority w:val="1"/>
+    <w:qFormat/>
+    <w:rsid w:val="001A0B5A"/>
+    <w:pPr>
+      <w:spacing w:after="0" w:line="240" w:lineRule="auto"/>
+    </w:pPr>
   </w:style>
 </w:styles>
 </file>

</xml_diff>